<commit_message>
#451: VM template prep supports ISO injection now.
</commit_message>
<xml_diff>
--- a/Doc/Ubuntu-20.04 XenServer Template.docx
+++ b/Doc/Ubuntu-20.04 XenServer Template.docx
@@ -1820,16 +1820,13 @@
         <w:t xml:space="preserve">any PuTTY or </w:t>
       </w:r>
       <w:r>
-        <w:t>XenServer consol</w:t>
-      </w:r>
-      <w:r>
-        <w:t>es</w:t>
-      </w:r>
-      <w:r>
-        <w:t xml:space="preserve"> </w:t>
-      </w:r>
-      <w:r>
-        <w:t>terminals so the next step will work.</w:t>
+        <w:t xml:space="preserve">XenServer </w:t>
+      </w:r>
+      <w:r>
+        <w:t>sessions</w:t>
+      </w:r>
+      <w:r>
+        <w:t xml:space="preserve"> so the next step will work.</w:t>
       </w:r>
       <w:bookmarkEnd w:id="1"/>
       <w:r>
@@ -2608,14 +2605,7 @@
           <w:b/>
           <w:color w:val="C45911" w:themeColor="accent2" w:themeShade="BF"/>
         </w:rPr>
-        <w:t>-ubuntu-neon</w:t>
-      </w:r>
-      <w:r>
-        <w:rPr>
-          <w:b/>
-          <w:color w:val="C45911" w:themeColor="accent2" w:themeShade="BF"/>
-        </w:rPr>
-        <w:t xml:space="preserve"> </w:t>
+        <w:t xml:space="preserve">-ubuntu-neon </w:t>
       </w:r>
       <w:r>
         <w:t xml:space="preserve">to </w:t>
@@ -2829,34 +2819,25 @@
           <w:sz w:val="18"/>
           <w:szCs w:val="18"/>
         </w:rPr>
-        <w:t xml:space="preserve">upgrade </w:t>
-      </w:r>
-      <w:r>
+        <w:t>upgrade VM-ADDRESS</w:t>
+      </w:r>
+      <w:r>
+        <w:br/>
+      </w:r>
+    </w:p>
+    <w:p>
+      <w:pPr>
+        <w:pStyle w:val="ListParagraph"/>
+        <w:numPr>
+          <w:ilvl w:val="1"/>
+          <w:numId w:val="1"/>
+        </w:numPr>
         <w:rPr>
           <w:rFonts w:ascii="Courier New" w:hAnsi="Courier New" w:cs="Courier New"/>
           <w:color w:val="538135" w:themeColor="accent6" w:themeShade="BF"/>
           <w:sz w:val="18"/>
           <w:szCs w:val="18"/>
         </w:rPr>
-        <w:t>VM-ADDRESS</w:t>
-      </w:r>
-      <w:r>
-        <w:br/>
-      </w:r>
-    </w:p>
-    <w:p>
-      <w:pPr>
-        <w:pStyle w:val="ListParagraph"/>
-        <w:numPr>
-          <w:ilvl w:val="1"/>
-          <w:numId w:val="1"/>
-        </w:numPr>
-        <w:rPr>
-          <w:rFonts w:ascii="Courier New" w:hAnsi="Courier New" w:cs="Courier New"/>
-          <w:color w:val="538135" w:themeColor="accent6" w:themeShade="BF"/>
-          <w:sz w:val="18"/>
-          <w:szCs w:val="18"/>
-        </w:rPr>
       </w:pPr>
       <w:r>
         <w:lastRenderedPageBreak/>
@@ -2907,14 +2888,7 @@
           <w:b/>
           <w:color w:val="C45911" w:themeColor="accent2" w:themeShade="BF"/>
         </w:rPr>
-        <w:t>-ubuntu-neon</w:t>
-      </w:r>
-      <w:r>
-        <w:rPr>
-          <w:b/>
-          <w:color w:val="C45911" w:themeColor="accent2" w:themeShade="BF"/>
-        </w:rPr>
-        <w:t xml:space="preserve"> </w:t>
+        <w:t xml:space="preserve">-ubuntu-neon </w:t>
       </w:r>
       <w:r>
         <w:t>template</w:t>

</xml_diff>

<commit_message>
#887: Snapd: disable auto updating (also #882)
</commit_message>
<xml_diff>
--- a/Doc/Ubuntu-20.04 XenServer Template.docx
+++ b/Doc/Ubuntu-20.04 XenServer Template.docx
@@ -80,6 +80,44 @@
         <w:spacing w:after="0" w:line="240" w:lineRule="auto"/>
         <w:contextualSpacing/>
       </w:pPr>
+    </w:p>
+    <w:p>
+      <w:r>
+        <w:rPr>
+          <w:b/>
+          <w:bCs/>
+          <w:color w:val="FF0000"/>
+          <w:highlight w:val="yellow"/>
+        </w:rPr>
+        <w:t>IMPORTANT:</w:t>
+      </w:r>
+      <w:r>
+        <w:rPr>
+          <w:color w:val="FF0000"/>
+        </w:rPr>
+        <w:t xml:space="preserve"> </w:t>
+      </w:r>
+      <w:r>
+        <w:t xml:space="preserve">XenServer/XCP-ng must </w:t>
+      </w:r>
+      <w:r>
+        <w:rPr>
+          <w:b/>
+          <w:bCs/>
+          <w:color w:val="FF0000"/>
+          <w:highlight w:val="yellow"/>
+        </w:rPr>
+        <w:t>not be configured with bonded physical NICs</w:t>
+      </w:r>
+      <w:r>
+        <w:rPr>
+          <w:color w:val="FF0000"/>
+        </w:rPr>
+        <w:t xml:space="preserve"> </w:t>
+      </w:r>
+      <w:r>
+        <w:t>for this to work.</w:t>
+      </w:r>
     </w:p>
     <w:p>
       <w:pPr>
@@ -613,8 +651,13 @@
         <w:t>Center</w:t>
       </w:r>
       <w:r>
-        <w:t>/XCPCenter</w:t>
-      </w:r>
+        <w:t>/</w:t>
+      </w:r>
+      <w:proofErr w:type="spellStart"/>
+      <w:r>
+        <w:t>XCPCenter</w:t>
+      </w:r>
+      <w:proofErr w:type="spellEnd"/>
       <w:r>
         <w:t xml:space="preserve"> on your workstation and connect to the </w:t>
       </w:r>
@@ -719,12 +762,21 @@
         </w:rPr>
         <w:t xml:space="preserve">Ubuntu </w:t>
       </w:r>
-      <w:r>
-        <w:rPr>
-          <w:b/>
-          <w:color w:val="C45911" w:themeColor="accent2" w:themeShade="BF"/>
-        </w:rPr>
-        <w:t>Xenial Xerus</w:t>
+      <w:proofErr w:type="spellStart"/>
+      <w:r>
+        <w:rPr>
+          <w:b/>
+          <w:color w:val="C45911" w:themeColor="accent2" w:themeShade="BF"/>
+        </w:rPr>
+        <w:t>Xenial</w:t>
+      </w:r>
+      <w:proofErr w:type="spellEnd"/>
+      <w:r>
+        <w:rPr>
+          <w:b/>
+          <w:color w:val="C45911" w:themeColor="accent2" w:themeShade="BF"/>
+        </w:rPr>
+        <w:t xml:space="preserve"> Xerus</w:t>
       </w:r>
       <w:r>
         <w:rPr>
@@ -779,6 +831,7 @@
       <w:r>
         <w:t xml:space="preserve">Name the VM: </w:t>
       </w:r>
+      <w:proofErr w:type="spellStart"/>
       <w:r>
         <w:rPr>
           <w:b/>
@@ -786,6 +839,7 @@
         </w:rPr>
         <w:t>xenserver</w:t>
       </w:r>
+      <w:proofErr w:type="spellEnd"/>
       <w:r>
         <w:rPr>
           <w:b/>
@@ -911,6 +965,7 @@
         </w:numPr>
       </w:pPr>
       <w:r>
+        <w:lastRenderedPageBreak/>
         <w:t xml:space="preserve">Click </w:t>
       </w:r>
       <w:r>
@@ -960,7 +1015,6 @@
           <w:bCs/>
           <w:color w:val="C45911" w:themeColor="accent2" w:themeShade="BF"/>
         </w:rPr>
-        <w:lastRenderedPageBreak/>
         <w:t>Wait for the VM to be created</w:t>
       </w:r>
       <w:r>
@@ -1701,6 +1755,7 @@
       <w:pPr>
         <w:pStyle w:val="ListParagraph"/>
       </w:pPr>
+      <w:proofErr w:type="spellStart"/>
       <w:r>
         <w:rPr>
           <w:rFonts w:ascii="Courier New" w:hAnsi="Courier New" w:cs="Courier New"/>
@@ -1708,7 +1763,17 @@
           <w:sz w:val="18"/>
           <w:szCs w:val="18"/>
         </w:rPr>
-        <w:t>ip address</w:t>
+        <w:t>ip</w:t>
+      </w:r>
+      <w:proofErr w:type="spellEnd"/>
+      <w:r>
+        <w:rPr>
+          <w:rFonts w:ascii="Courier New" w:hAnsi="Courier New" w:cs="Courier New"/>
+          <w:color w:val="538135" w:themeColor="accent6" w:themeShade="BF"/>
+          <w:sz w:val="18"/>
+          <w:szCs w:val="18"/>
+        </w:rPr>
+        <w:t xml:space="preserve"> address</w:t>
       </w:r>
       <w:r>
         <w:br/>
@@ -1839,6 +1904,7 @@
         </w:rPr>
         <w:t>–</w:t>
       </w:r>
+      <w:proofErr w:type="spellStart"/>
       <w:r>
         <w:rPr>
           <w:rFonts w:ascii="Courier New" w:hAnsi="Courier New" w:cs="Courier New"/>
@@ -1848,6 +1914,7 @@
         </w:rPr>
         <w:t>xenserver</w:t>
       </w:r>
+      <w:proofErr w:type="spellEnd"/>
       <w:r>
         <w:rPr>
           <w:rFonts w:ascii="Courier New" w:hAnsi="Courier New" w:cs="Courier New"/>
@@ -1980,8 +2047,9 @@
           <w:sz w:val="18"/>
           <w:szCs w:val="18"/>
         </w:rPr>
-        <w:t>–xenserver \</w:t>
-      </w:r>
+        <w:t>–</w:t>
+      </w:r>
+      <w:proofErr w:type="spellStart"/>
       <w:r>
         <w:rPr>
           <w:rFonts w:ascii="Courier New" w:hAnsi="Courier New" w:cs="Courier New"/>
@@ -1989,9 +2057,9 @@
           <w:sz w:val="18"/>
           <w:szCs w:val="18"/>
         </w:rPr>
-        <w:br/>
-        <w:t xml:space="preserve">    --</w:t>
-      </w:r>
+        <w:t>xenserver</w:t>
+      </w:r>
+      <w:proofErr w:type="spellEnd"/>
       <w:r>
         <w:rPr>
           <w:rFonts w:ascii="Courier New" w:hAnsi="Courier New" w:cs="Courier New"/>
@@ -1999,7 +2067,7 @@
           <w:sz w:val="18"/>
           <w:szCs w:val="18"/>
         </w:rPr>
-        <w:t>upgrade</w:t>
+        <w:t xml:space="preserve"> \</w:t>
       </w:r>
       <w:r>
         <w:rPr>
@@ -2008,7 +2076,8 @@
           <w:sz w:val="18"/>
           <w:szCs w:val="18"/>
         </w:rPr>
-        <w:t xml:space="preserve"> \</w:t>
+        <w:br/>
+        <w:t xml:space="preserve">    --</w:t>
       </w:r>
       <w:r>
         <w:rPr>
@@ -2017,8 +2086,7 @@
           <w:sz w:val="18"/>
           <w:szCs w:val="18"/>
         </w:rPr>
-        <w:br/>
-        <w:t xml:space="preserve">    --host-address=HOST-ADDRESS \</w:t>
+        <w:t>upgrade</w:t>
       </w:r>
       <w:r>
         <w:rPr>
@@ -2027,8 +2095,7 @@
           <w:sz w:val="18"/>
           <w:szCs w:val="18"/>
         </w:rPr>
-        <w:br/>
-        <w:t xml:space="preserve">    --host-password=PASSWORD \</w:t>
+        <w:t xml:space="preserve"> \</w:t>
       </w:r>
       <w:r>
         <w:rPr>
@@ -2038,6 +2105,26 @@
           <w:szCs w:val="18"/>
         </w:rPr>
         <w:br/>
+        <w:t xml:space="preserve">    --host-address=HOST-ADDRESS \</w:t>
+      </w:r>
+      <w:r>
+        <w:rPr>
+          <w:rFonts w:ascii="Courier New" w:hAnsi="Courier New" w:cs="Courier New"/>
+          <w:color w:val="538135" w:themeColor="accent6" w:themeShade="BF"/>
+          <w:sz w:val="18"/>
+          <w:szCs w:val="18"/>
+        </w:rPr>
+        <w:br/>
+        <w:t xml:space="preserve">    --host-password=PASSWORD \</w:t>
+      </w:r>
+      <w:r>
+        <w:rPr>
+          <w:rFonts w:ascii="Courier New" w:hAnsi="Courier New" w:cs="Courier New"/>
+          <w:color w:val="538135" w:themeColor="accent6" w:themeShade="BF"/>
+          <w:sz w:val="18"/>
+          <w:szCs w:val="18"/>
+        </w:rPr>
+        <w:br/>
         <w:t xml:space="preserve">    VM-ADDRESS</w:t>
       </w:r>
       <w:r>
@@ -2081,14 +2168,53 @@
         </w:numPr>
       </w:pPr>
       <w:r>
-        <w:t xml:space="preserve">Right-click the VM and </w:t>
-      </w:r>
-      <w:r>
-        <w:rPr>
-          <w:b/>
-          <w:color w:val="C45911" w:themeColor="accent2" w:themeShade="BF"/>
-        </w:rPr>
-        <w:t>Convert to Template</w:t>
+        <w:t xml:space="preserve">Rename VM like </w:t>
+      </w:r>
+      <w:r>
+        <w:rPr>
+          <w:b/>
+          <w:bCs/>
+          <w:color w:val="C45911" w:themeColor="accent2" w:themeShade="BF"/>
+        </w:rPr>
+        <w:t>neon-ubuntu-20.</w:t>
+      </w:r>
+      <w:proofErr w:type="gramStart"/>
+      <w:r>
+        <w:rPr>
+          <w:b/>
+          <w:bCs/>
+          <w:color w:val="C45911" w:themeColor="accent2" w:themeShade="BF"/>
+        </w:rPr>
+        <w:t>04.#</w:t>
+      </w:r>
+      <w:proofErr w:type="gramEnd"/>
+      <w:r>
+        <w:rPr>
+          <w:color w:val="C45911" w:themeColor="accent2" w:themeShade="BF"/>
+        </w:rPr>
+        <w:t xml:space="preserve"> </w:t>
+      </w:r>
+      <w:r>
+        <w:t xml:space="preserve">where </w:t>
+      </w:r>
+      <w:r>
+        <w:rPr>
+          <w:b/>
+          <w:bCs/>
+          <w:color w:val="C45911" w:themeColor="accent2" w:themeShade="BF"/>
+        </w:rPr>
+        <w:t>#</w:t>
+      </w:r>
+      <w:r>
+        <w:t xml:space="preserve"> is the point release number or </w:t>
+      </w:r>
+      <w:r>
+        <w:rPr>
+          <w:b/>
+          <w:bCs/>
+          <w:color w:val="C45911" w:themeColor="accent2" w:themeShade="BF"/>
+        </w:rPr>
+        <w:t>latest</w:t>
       </w:r>
       <w:r>
         <w:t>.</w:t>
@@ -2106,6 +2232,31 @@
         </w:numPr>
       </w:pPr>
       <w:r>
+        <w:t xml:space="preserve">Right-click the VM and </w:t>
+      </w:r>
+      <w:r>
+        <w:rPr>
+          <w:b/>
+          <w:color w:val="C45911" w:themeColor="accent2" w:themeShade="BF"/>
+        </w:rPr>
+        <w:t>Convert to Template</w:t>
+      </w:r>
+      <w:r>
+        <w:t>.</w:t>
+      </w:r>
+      <w:r>
+        <w:br/>
+      </w:r>
+    </w:p>
+    <w:p>
+      <w:pPr>
+        <w:pStyle w:val="ListParagraph"/>
+        <w:numPr>
+          <w:ilvl w:val="1"/>
+          <w:numId w:val="1"/>
+        </w:numPr>
+      </w:pPr>
+      <w:r>
         <w:t xml:space="preserve">Right-click on the template and select </w:t>
       </w:r>
       <w:r>
@@ -2178,7 +2329,15 @@
           <w:b/>
           <w:color w:val="C45911" w:themeColor="accent2" w:themeShade="BF"/>
         </w:rPr>
-        <w:t>04.#</w:t>
+        <w:t>04.</w:t>
+      </w:r>
+      <w:proofErr w:type="gramStart"/>
+      <w:r>
+        <w:rPr>
+          <w:b/>
+          <w:color w:val="C45911" w:themeColor="accent2" w:themeShade="BF"/>
+        </w:rPr>
+        <w:t>#</w:t>
       </w:r>
       <w:r>
         <w:rPr>
@@ -2187,6 +2346,7 @@
         </w:rPr>
         <w:t>.xva</w:t>
       </w:r>
+      <w:proofErr w:type="gramEnd"/>
       <w:r>
         <w:rPr>
           <w:color w:val="C45911" w:themeColor="accent2" w:themeShade="BF"/>
@@ -2221,6 +2381,52 @@
       </w:r>
       <w:r>
         <w:t>and then export to a local file.</w:t>
+      </w:r>
+      <w:r>
+        <w:br/>
+      </w:r>
+    </w:p>
+    <w:p>
+      <w:pPr>
+        <w:pStyle w:val="ListParagraph"/>
+        <w:numPr>
+          <w:ilvl w:val="1"/>
+          <w:numId w:val="1"/>
+        </w:numPr>
+      </w:pPr>
+      <w:r>
+        <w:rPr>
+          <w:b/>
+          <w:bCs/>
+          <w:color w:val="C45911" w:themeColor="accent2" w:themeShade="BF"/>
+        </w:rPr>
+        <w:t>Delete</w:t>
+      </w:r>
+      <w:r>
+        <w:rPr>
+          <w:color w:val="C45911" w:themeColor="accent2" w:themeShade="BF"/>
+        </w:rPr>
+        <w:t xml:space="preserve"> </w:t>
+      </w:r>
+      <w:r>
+        <w:t xml:space="preserve">the </w:t>
+      </w:r>
+      <w:r>
+        <w:rPr>
+          <w:b/>
+          <w:bCs/>
+          <w:color w:val="C45911" w:themeColor="accent2" w:themeShade="BF"/>
+        </w:rPr>
+        <w:t>template</w:t>
+      </w:r>
+      <w:r>
+        <w:rPr>
+          <w:color w:val="C45911" w:themeColor="accent2" w:themeShade="BF"/>
+        </w:rPr>
+        <w:t xml:space="preserve"> </w:t>
+      </w:r>
+      <w:r>
+        <w:t>from XenServer.</w:t>
       </w:r>
       <w:r>
         <w:br/>
@@ -2252,6 +2458,7 @@
       <w:r>
         <w:br/>
       </w:r>
+      <w:proofErr w:type="spellStart"/>
       <w:r>
         <w:rPr>
           <w:rFonts w:ascii="Courier New" w:hAnsi="Courier New" w:cs="Courier New"/>
@@ -2268,8 +2475,9 @@
           <w:sz w:val="18"/>
           <w:szCs w:val="18"/>
         </w:rPr>
-        <w:t xml:space="preserve">p --best </w:t>
-      </w:r>
+        <w:t>p</w:t>
+      </w:r>
+      <w:proofErr w:type="spellEnd"/>
       <w:r>
         <w:rPr>
           <w:rFonts w:ascii="Courier New" w:hAnsi="Courier New" w:cs="Courier New"/>
@@ -2277,7 +2485,7 @@
           <w:sz w:val="18"/>
           <w:szCs w:val="18"/>
         </w:rPr>
-        <w:t>xenserver</w:t>
+        <w:t xml:space="preserve"> --best </w:t>
       </w:r>
       <w:r>
         <w:rPr>
@@ -2286,7 +2494,7 @@
           <w:sz w:val="18"/>
           <w:szCs w:val="18"/>
         </w:rPr>
-        <w:t>-ubuntu-</w:t>
+        <w:t>xenserver</w:t>
       </w:r>
       <w:r>
         <w:rPr>
@@ -2295,7 +2503,7 @@
           <w:sz w:val="18"/>
           <w:szCs w:val="18"/>
         </w:rPr>
-        <w:t>20</w:t>
+        <w:t>-ubuntu-</w:t>
       </w:r>
       <w:r>
         <w:rPr>
@@ -2304,8 +2512,28 @@
           <w:sz w:val="18"/>
           <w:szCs w:val="18"/>
         </w:rPr>
-        <w:t>.04.#.xva</w:t>
-      </w:r>
+        <w:t>20</w:t>
+      </w:r>
+      <w:r>
+        <w:rPr>
+          <w:rFonts w:ascii="Courier New" w:hAnsi="Courier New" w:cs="Courier New"/>
+          <w:color w:val="538135" w:themeColor="accent6" w:themeShade="BF"/>
+          <w:sz w:val="18"/>
+          <w:szCs w:val="18"/>
+        </w:rPr>
+        <w:t>.04.</w:t>
+      </w:r>
+      <w:proofErr w:type="gramStart"/>
+      <w:r>
+        <w:rPr>
+          <w:rFonts w:ascii="Courier New" w:hAnsi="Courier New" w:cs="Courier New"/>
+          <w:color w:val="538135" w:themeColor="accent6" w:themeShade="BF"/>
+          <w:sz w:val="18"/>
+          <w:szCs w:val="18"/>
+        </w:rPr>
+        <w:t>#.xva</w:t>
+      </w:r>
+      <w:proofErr w:type="gramEnd"/>
       <w:r>
         <w:rPr>
           <w:b/>
@@ -2393,6 +2621,7 @@
         </w:rPr>
         <w:t>removing the .</w:t>
       </w:r>
+      <w:proofErr w:type="spellStart"/>
       <w:r>
         <w:rPr>
           <w:b/>
@@ -2400,6 +2629,7 @@
         </w:rPr>
         <w:t>gz</w:t>
       </w:r>
+      <w:proofErr w:type="spellEnd"/>
       <w:r>
         <w:rPr>
           <w:color w:val="C45911" w:themeColor="accent2" w:themeShade="BF"/>
@@ -2417,8 +2647,17 @@
           <w:b/>
           <w:color w:val="C45911" w:themeColor="accent2" w:themeShade="BF"/>
         </w:rPr>
-        <w:t>Content-Encoding=gzip</w:t>
-      </w:r>
+        <w:t>Content-Encoding=</w:t>
+      </w:r>
+      <w:proofErr w:type="spellStart"/>
+      <w:r>
+        <w:rPr>
+          <w:b/>
+          <w:color w:val="C45911" w:themeColor="accent2" w:themeShade="BF"/>
+        </w:rPr>
+        <w:t>gzip</w:t>
+      </w:r>
+      <w:proofErr w:type="spellEnd"/>
       <w:r>
         <w:t>)</w:t>
       </w:r>
@@ -2467,34 +2706,62 @@
           <w:color w:val="FF0000"/>
           <w:highlight w:val="yellow"/>
         </w:rPr>
-        <w:t>Remove the .gz extension.</w:t>
-      </w:r>
+        <w:t>Remove the .</w:t>
+      </w:r>
+      <w:proofErr w:type="spellStart"/>
       <w:r>
         <w:rPr>
           <w:b/>
           <w:color w:val="FF0000"/>
           <w:highlight w:val="yellow"/>
         </w:rPr>
-        <w:br/>
-      </w:r>
-      <w:r>
-        <w:t>Be sure to:</w:t>
-      </w:r>
-      <w:r>
-        <w:rPr>
-          <w:b/>
-          <w:color w:val="FF0000"/>
-        </w:rPr>
-        <w:t xml:space="preserve"> </w:t>
-      </w:r>
+        <w:t>gz</w:t>
+      </w:r>
+      <w:proofErr w:type="spellEnd"/>
       <w:r>
         <w:rPr>
           <w:b/>
           <w:color w:val="FF0000"/>
           <w:highlight w:val="yellow"/>
         </w:rPr>
-        <w:t>Add AWS metadata: Content-Encoding = gzip</w:t>
-      </w:r>
+        <w:t xml:space="preserve"> extension.</w:t>
+      </w:r>
+      <w:r>
+        <w:rPr>
+          <w:b/>
+          <w:color w:val="FF0000"/>
+          <w:highlight w:val="yellow"/>
+        </w:rPr>
+        <w:br/>
+      </w:r>
+      <w:r>
+        <w:t>Be sure to:</w:t>
+      </w:r>
+      <w:r>
+        <w:rPr>
+          <w:b/>
+          <w:color w:val="FF0000"/>
+        </w:rPr>
+        <w:t xml:space="preserve"> </w:t>
+      </w:r>
+      <w:r>
+        <w:rPr>
+          <w:b/>
+          <w:color w:val="FF0000"/>
+          <w:highlight w:val="yellow"/>
+        </w:rPr>
+        <w:t xml:space="preserve">Add AWS metadata: Content-Encoding = </w:t>
+      </w:r>
+      <w:proofErr w:type="spellStart"/>
+      <w:r>
+        <w:rPr>
+          <w:b/>
+          <w:color w:val="FF0000"/>
+          <w:highlight w:val="yellow"/>
+        </w:rPr>
+        <w:t>gzip</w:t>
+      </w:r>
+      <w:proofErr w:type="spellEnd"/>
       <w:r>
         <w:rPr>
           <w:b/>

</xml_diff>

<commit_message>
#914: Cleanup node SshProxy initialization and relocate home folders
</commit_message>
<xml_diff>
--- a/Doc/Ubuntu-20.04 XenServer Template.docx
+++ b/Doc/Ubuntu-20.04 XenServer Template.docx
@@ -1902,7 +1902,7 @@
           <w:sz w:val="18"/>
           <w:szCs w:val="18"/>
         </w:rPr>
-        <w:t>–</w:t>
+        <w:t>--</w:t>
       </w:r>
       <w:proofErr w:type="spellStart"/>
       <w:r>
@@ -2047,7 +2047,7 @@
           <w:sz w:val="18"/>
           <w:szCs w:val="18"/>
         </w:rPr>
-        <w:t>–</w:t>
+        <w:t>--</w:t>
       </w:r>
       <w:proofErr w:type="spellStart"/>
       <w:r>
@@ -2426,7 +2426,13 @@
         <w:t xml:space="preserve"> </w:t>
       </w:r>
       <w:r>
-        <w:t>from XenServer.</w:t>
+        <w:t>from XenServer</w:t>
+      </w:r>
+      <w:r>
+        <w:t xml:space="preserve"> (if you wish)</w:t>
+      </w:r>
+      <w:r>
+        <w:t>.</w:t>
       </w:r>
       <w:r>
         <w:br/>

</xml_diff>